<commit_message>
finished draft of lab 6 writeup
</commit_message>
<xml_diff>
--- a/Lab6/Lab06_revised.docx
+++ b/Lab6/Lab06_revised.docx
@@ -1140,7 +1140,7 @@
                               </a:ln>
                               <a:extLst>
                                 <a:ext uri="{91240B29-F687-4f45-9708-019B960494DF}">
-                                  <a14:hiddenLine xmlns="" xmlns:mo="http://schemas.microsoft.com/office/mac/office/2008/main" xmlns:mv="urn:schemas-microsoft-com:mac:vml" xmlns:o="urn:schemas-microsoft-com:office:office" xmlns:v="urn:schemas-microsoft-com:vml" xmlns:w10="urn:schemas-microsoft-com:office:word" xmlns:w="http://schemas.openxmlformats.org/wordprocessingml/2006/main" xmlns:a14="http://schemas.microsoft.com/office/drawing/2010/main" w="3175">
+                                  <a14:hiddenLine xmlns:a14="http://schemas.microsoft.com/office/drawing/2010/main" xmlns:w="http://schemas.openxmlformats.org/wordprocessingml/2006/main" xmlns:w10="urn:schemas-microsoft-com:office:word" xmlns:v="urn:schemas-microsoft-com:vml" xmlns:o="urn:schemas-microsoft-com:office:office" xmlns:mv="urn:schemas-microsoft-com:mac:vml" xmlns:mo="http://schemas.microsoft.com/office/mac/office/2008/main" xmlns="" w="3175">
                                     <a:solidFill>
                                       <a:srgbClr val="000000"/>
                                     </a:solidFill>
@@ -1352,6 +1352,9 @@
       <w:r>
         <w:t>Requirement</w:t>
       </w:r>
+      <w:r>
+        <w:t>s</w:t>
+      </w:r>
     </w:p>
     <w:p>
       <w:pPr>
@@ -1370,7 +1373,27 @@
         <w:rPr>
           <w:i/>
         </w:rPr>
-        <w:t>n internet accessible device to control two LEDs, measure ambient light intensity, and measure three-axis acceleration. Use an ESP-8266 with the provided webserver code to host the webpage, and use the onboard µMudd PIO, ADC and SPI peripherals to toggle two LEDs, read light intensity from a phototransistor and to read three-axis acceleration from an SPI accelerometer. An end-user must be able to blink the LEDs, read phototransistor voltage, and read total acceleration from the webpage.</w:t>
+        <w:t>n internet accessible device to control two LEDs, measure ambient light intensity, and measure three-axis acceleration. Use an ESP</w:t>
+      </w:r>
+      <w:bookmarkStart w:id="0" w:name="_GoBack"/>
+      <w:bookmarkEnd w:id="0"/>
+      <w:r>
+        <w:rPr>
+          <w:i/>
+        </w:rPr>
+        <w:t xml:space="preserve">8266 with the provided webserver code to host the webpage, and use the onboard µMudd PIO, ADC and SPI peripherals to toggle two LEDs, read light intensity from a phototransistor and to read three-axis acceleration from an SPI </w:t>
+      </w:r>
+      <w:r>
+        <w:rPr>
+          <w:i/>
+        </w:rPr>
+        <w:t xml:space="preserve">LIS3DH </w:t>
+      </w:r>
+      <w:r>
+        <w:rPr>
+          <w:i/>
+        </w:rPr>
+        <w:t>accelerometer. An end-user must be able to blink the LEDs, read phototransistor voltage, and read total acceleration from the webpage.</w:t>
       </w:r>
     </w:p>
     <w:p>
@@ -1998,7 +2021,7 @@
     </w:p>
     <w:p>
       <w:pPr>
-        <w:spacing w:after="0" w:line="240" w:lineRule="auto"/>
+        <w:spacing w:line="240" w:lineRule="auto"/>
         <w:rPr>
           <w:b/>
           <w:sz w:val="32"/>
@@ -2041,17 +2064,7 @@
     </w:p>
     <w:p>
       <w:pPr>
-        <w:spacing w:after="0" w:line="240" w:lineRule="auto"/>
-        <w:rPr>
-          <w:b/>
-          <w:sz w:val="32"/>
-          <w:szCs w:val="32"/>
-        </w:rPr>
-      </w:pPr>
-    </w:p>
-    <w:p>
-      <w:pPr>
-        <w:spacing w:after="0" w:line="240" w:lineRule="auto"/>
+        <w:spacing w:line="240" w:lineRule="auto"/>
         <w:rPr>
           <w:szCs w:val="24"/>
         </w:rPr>
@@ -2085,7 +2098,7 @@
     </w:p>
     <w:p>
       <w:pPr>
-        <w:spacing w:after="0" w:line="240" w:lineRule="auto"/>
+        <w:spacing w:line="240" w:lineRule="auto"/>
         <w:rPr>
           <w:szCs w:val="24"/>
         </w:rPr>
@@ -2098,7 +2111,7 @@
           <w:ilvl w:val="0"/>
           <w:numId w:val="8"/>
         </w:numPr>
-        <w:spacing w:after="0" w:line="240" w:lineRule="auto"/>
+        <w:spacing w:line="240" w:lineRule="auto"/>
         <w:rPr>
           <w:szCs w:val="24"/>
         </w:rPr>
@@ -2109,7 +2122,7 @@
         </w:rPr>
         <w:t xml:space="preserve">When the ESP8266 updates the webpage from the µMudd, it sends the most recent request from the client, within ‘&lt;’ … ‘&gt;’. For example, a user accessing the page </w:t>
       </w:r>
-      <w:bookmarkStart w:id="0" w:name="_Hlk532322167"/>
+      <w:bookmarkStart w:id="1" w:name="_Hlk532322167"/>
       <w:r>
         <w:rPr>
           <w:szCs w:val="24"/>
@@ -2122,7 +2135,7 @@
         </w:rPr>
         <w:t>_address&gt;/</w:t>
       </w:r>
-      <w:bookmarkEnd w:id="0"/>
+      <w:bookmarkEnd w:id="1"/>
       <w:r>
         <w:rPr>
           <w:szCs w:val="24"/>
@@ -2163,7 +2176,7 @@
           <w:ilvl w:val="0"/>
           <w:numId w:val="8"/>
         </w:numPr>
-        <w:spacing w:after="0" w:line="240" w:lineRule="auto"/>
+        <w:spacing w:line="240" w:lineRule="auto"/>
         <w:rPr>
           <w:szCs w:val="24"/>
         </w:rPr>
@@ -2239,7 +2252,7 @@
     </w:p>
     <w:p>
       <w:pPr>
-        <w:spacing w:after="0" w:line="240" w:lineRule="auto"/>
+        <w:spacing w:line="240" w:lineRule="auto"/>
         <w:rPr>
           <w:szCs w:val="24"/>
         </w:rPr>
@@ -2258,22 +2271,317 @@
         </w:rPr>
         <w:t xml:space="preserve">Note that the </w:t>
       </w:r>
-      <w:bookmarkStart w:id="1" w:name="_GoBack"/>
-      <w:bookmarkEnd w:id="1"/>
-    </w:p>
-    <w:p>
-      <w:pPr>
-        <w:spacing w:after="0" w:line="240" w:lineRule="auto"/>
+      <w:r>
+        <w:rPr>
+          <w:szCs w:val="24"/>
+        </w:rPr>
+        <w:t xml:space="preserve">ESP8266 does not request a webpage from the </w:t>
+      </w:r>
+      <w:r>
+        <w:rPr>
+          <w:szCs w:val="24"/>
+        </w:rPr>
+        <w:t>µMudd</w:t>
+      </w:r>
+      <w:r>
+        <w:rPr>
+          <w:szCs w:val="24"/>
+        </w:rPr>
+        <w:t xml:space="preserve"> immediately on client request. Instead, it caches a copy of the webpage, and updates the webpage from the </w:t>
+      </w:r>
+      <w:r>
+        <w:rPr>
+          <w:szCs w:val="24"/>
+        </w:rPr>
+        <w:t>µMudd</w:t>
+      </w:r>
+      <w:r>
+        <w:rPr>
+          <w:szCs w:val="24"/>
+        </w:rPr>
+        <w:t xml:space="preserve"> when the server is not processing a client request. At maximum, it will take 10 seconds after the client request to update the webpage</w:t>
+      </w:r>
+      <w:r>
+        <w:rPr>
+          <w:szCs w:val="24"/>
+        </w:rPr>
+        <w:t>, after which the student will have to reload the page in their web browser.</w:t>
+      </w:r>
+    </w:p>
+    <w:p>
+      <w:pPr>
+        <w:spacing w:after="0" w:line="240" w:lineRule="auto"/>
+        <w:rPr>
+          <w:szCs w:val="24"/>
+        </w:rPr>
+      </w:pPr>
+    </w:p>
+    <w:p>
+      <w:pPr>
+        <w:spacing w:line="240" w:lineRule="auto"/>
         <w:rPr>
           <w:b/>
           <w:sz w:val="32"/>
           <w:szCs w:val="32"/>
         </w:rPr>
       </w:pPr>
-    </w:p>
-    <w:p>
-      <w:pPr>
-        <w:spacing w:after="0" w:line="240" w:lineRule="auto"/>
+      <w:r>
+        <w:rPr>
+          <w:b/>
+          <w:sz w:val="32"/>
+          <w:szCs w:val="32"/>
+        </w:rPr>
+        <w:t>µMudd Hardware and the Internet of Things:</w:t>
+      </w:r>
+    </w:p>
+    <w:p>
+      <w:pPr>
+        <w:spacing w:line="240" w:lineRule="auto"/>
+        <w:rPr>
+          <w:szCs w:val="24"/>
+        </w:rPr>
+      </w:pPr>
+      <w:r>
+        <w:rPr>
+          <w:szCs w:val="24"/>
+        </w:rPr>
+        <w:t xml:space="preserve">The last component of this lab is to write a program that parses a request from the ESP8266, toggle LED states as necessary, read from the SPI </w:t>
+      </w:r>
+      <w:r>
+        <w:rPr>
+          <w:szCs w:val="24"/>
+        </w:rPr>
+        <w:t xml:space="preserve">LIS3DH </w:t>
+      </w:r>
+      <w:r>
+        <w:rPr>
+          <w:szCs w:val="24"/>
+        </w:rPr>
+        <w:t>accelerometer and phototransistor, and use this data to generate a webpage that is transmitted to the ESP8266.</w:t>
+      </w:r>
+    </w:p>
+    <w:p>
+      <w:pPr>
+        <w:spacing w:line="240" w:lineRule="auto"/>
+        <w:rPr>
+          <w:szCs w:val="24"/>
+        </w:rPr>
+      </w:pPr>
+      <w:r>
+        <w:rPr>
+          <w:szCs w:val="24"/>
+        </w:rPr>
+        <w:t>We suggest using the LPT2023 phototransistor to measure ambient light intensity. You will have to design a circuit composed of the LPT2023, a power supply, and a resistor to generate an output voltage that varies with ambient light intensity. We recommend reading the LPT2023 datasheet before starting this design.</w:t>
+      </w:r>
+    </w:p>
+    <w:p>
+      <w:pPr>
+        <w:spacing w:line="240" w:lineRule="auto"/>
+        <w:rPr>
+          <w:szCs w:val="24"/>
+        </w:rPr>
+      </w:pPr>
+      <w:r>
+        <w:rPr>
+          <w:szCs w:val="24"/>
+        </w:rPr>
+        <w:t>You will need to write an HTML webpage that displays dynamic acceleration and voltage data as well as creating requests to change the state of the LEDs. There are many ways to do this, but we suggest the following resources for information on HTML formatting and interactive elements:</w:t>
+      </w:r>
+    </w:p>
+    <w:p>
+      <w:pPr>
+        <w:spacing w:after="0" w:line="240" w:lineRule="auto"/>
+        <w:rPr>
+          <w:szCs w:val="24"/>
+        </w:rPr>
+      </w:pPr>
+      <w:hyperlink r:id="rId8" w:history="1">
+        <w:r>
+          <w:rPr>
+            <w:rStyle w:val="Hyperlink"/>
+            <w:szCs w:val="24"/>
+          </w:rPr>
+          <w:t>http://www.w3schools.com/html/default.asp</w:t>
+        </w:r>
+      </w:hyperlink>
+    </w:p>
+    <w:p>
+      <w:pPr>
+        <w:spacing w:after="0" w:line="240" w:lineRule="auto"/>
+        <w:rPr>
+          <w:szCs w:val="24"/>
+        </w:rPr>
+      </w:pPr>
+      <w:hyperlink r:id="rId9" w:history="1">
+        <w:r>
+          <w:rPr>
+            <w:rStyle w:val="Hyperlink"/>
+            <w:szCs w:val="24"/>
+          </w:rPr>
+          <w:t>http://www.w3schools.com/html/html_forms.asp</w:t>
+        </w:r>
+      </w:hyperlink>
+    </w:p>
+    <w:p>
+      <w:pPr>
+        <w:spacing w:after="0" w:line="240" w:lineRule="auto"/>
+        <w:rPr>
+          <w:szCs w:val="24"/>
+        </w:rPr>
+      </w:pPr>
+    </w:p>
+    <w:p>
+      <w:pPr>
+        <w:spacing w:after="0" w:line="240" w:lineRule="auto"/>
+        <w:rPr>
+          <w:szCs w:val="24"/>
+        </w:rPr>
+      </w:pPr>
+      <w:r>
+        <w:rPr>
+          <w:szCs w:val="24"/>
+        </w:rPr>
+        <w:t xml:space="preserve">The final product of this lab is a simple member of an emerging class of devices called the Internet of Things. Proponents of these devices argue that everything—from your washing machine to your car to giant factories—should be connected to the internet so that the shared data can be used to optimize and improve societal functions. Internet-controlled lighting, and internet-accessible sensors are two promising domains for the </w:t>
+      </w:r>
+      <w:proofErr w:type="gramStart"/>
+      <w:r>
+        <w:rPr>
+          <w:szCs w:val="24"/>
+        </w:rPr>
+        <w:t>field, and</w:t>
+      </w:r>
+      <w:proofErr w:type="gramEnd"/>
+      <w:r>
+        <w:rPr>
+          <w:szCs w:val="24"/>
+        </w:rPr>
+        <w:t xml:space="preserve"> are exemplified in this lab.</w:t>
+      </w:r>
+    </w:p>
+    <w:p>
+      <w:pPr>
+        <w:spacing w:after="0" w:line="240" w:lineRule="auto"/>
+        <w:rPr>
+          <w:szCs w:val="24"/>
+        </w:rPr>
+      </w:pPr>
+    </w:p>
+    <w:p>
+      <w:pPr>
+        <w:spacing w:after="0" w:line="240" w:lineRule="auto"/>
+        <w:rPr>
+          <w:b/>
+          <w:sz w:val="32"/>
+          <w:szCs w:val="32"/>
+        </w:rPr>
+      </w:pPr>
+      <w:r>
+        <w:rPr>
+          <w:b/>
+          <w:sz w:val="32"/>
+          <w:szCs w:val="32"/>
+        </w:rPr>
+        <w:lastRenderedPageBreak/>
+        <w:t>Credits:</w:t>
+      </w:r>
+    </w:p>
+    <w:p>
+      <w:pPr>
+        <w:spacing w:after="0" w:line="240" w:lineRule="auto"/>
+        <w:rPr>
+          <w:szCs w:val="32"/>
+        </w:rPr>
+      </w:pPr>
+      <w:r>
+        <w:rPr>
+          <w:szCs w:val="32"/>
+        </w:rPr>
+        <w:t>This lab was original developed in 2015 by Alex Alves ’</w:t>
+      </w:r>
+      <w:proofErr w:type="gramStart"/>
+      <w:r>
+        <w:rPr>
+          <w:szCs w:val="32"/>
+        </w:rPr>
+        <w:t>16, and</w:t>
+      </w:r>
+      <w:proofErr w:type="gramEnd"/>
+      <w:r>
+        <w:rPr>
+          <w:szCs w:val="32"/>
+        </w:rPr>
+        <w:t xml:space="preserve"> redesigned for the </w:t>
+      </w:r>
+      <w:r>
+        <w:rPr>
+          <w:szCs w:val="32"/>
+        </w:rPr>
+        <w:t>µMudd</w:t>
+      </w:r>
+      <w:r>
+        <w:rPr>
+          <w:szCs w:val="32"/>
+        </w:rPr>
+        <w:t xml:space="preserve"> Mark 5.1 by Kaveh Pezeshki ’21 and Christopher </w:t>
+      </w:r>
+      <w:proofErr w:type="spellStart"/>
+      <w:r>
+        <w:rPr>
+          <w:szCs w:val="32"/>
+        </w:rPr>
+        <w:t>Ferrarin</w:t>
+      </w:r>
+      <w:proofErr w:type="spellEnd"/>
+      <w:r>
+        <w:rPr>
+          <w:szCs w:val="32"/>
+        </w:rPr>
+        <w:t xml:space="preserve"> ’20.</w:t>
+      </w:r>
+    </w:p>
+    <w:p>
+      <w:pPr>
+        <w:spacing w:after="0" w:line="240" w:lineRule="auto"/>
+        <w:rPr>
+          <w:szCs w:val="24"/>
+        </w:rPr>
+      </w:pPr>
+    </w:p>
+    <w:p>
+      <w:pPr>
+        <w:spacing w:line="240" w:lineRule="auto"/>
+        <w:rPr>
+          <w:szCs w:val="24"/>
+        </w:rPr>
+      </w:pPr>
+    </w:p>
+    <w:p>
+      <w:pPr>
+        <w:spacing w:line="240" w:lineRule="auto"/>
+        <w:rPr>
+          <w:szCs w:val="24"/>
+        </w:rPr>
+      </w:pPr>
+    </w:p>
+    <w:p>
+      <w:pPr>
+        <w:spacing w:line="240" w:lineRule="auto"/>
+        <w:rPr>
+          <w:szCs w:val="24"/>
+        </w:rPr>
+      </w:pPr>
+    </w:p>
+    <w:p>
+      <w:pPr>
+        <w:spacing w:line="240" w:lineRule="auto"/>
+        <w:rPr>
+          <w:szCs w:val="24"/>
+        </w:rPr>
+      </w:pPr>
+    </w:p>
+    <w:p>
+      <w:pPr>
+        <w:spacing w:line="240" w:lineRule="auto"/>
       </w:pPr>
     </w:p>
     <w:p>
@@ -2282,9 +2590,9 @@
       </w:pPr>
     </w:p>
     <w:sectPr>
-      <w:headerReference w:type="default" r:id="rId8"/>
-      <w:footerReference w:type="default" r:id="rId9"/>
-      <w:footerReference w:type="first" r:id="rId10"/>
+      <w:headerReference w:type="default" r:id="rId10"/>
+      <w:footerReference w:type="default" r:id="rId11"/>
+      <w:footerReference w:type="first" r:id="rId12"/>
       <w:pgSz w:w="12240" w:h="15840"/>
       <w:pgMar w:top="1440" w:right="1800" w:bottom="450" w:left="1800" w:header="720" w:footer="720" w:gutter="0"/>
       <w:cols w:space="720"/>
@@ -2321,7 +2629,10 @@
       <w:jc w:val="center"/>
     </w:pPr>
     <w:r>
-      <w:t>5-</w:t>
+      <w:t>6</w:t>
+    </w:r>
+    <w:r>
+      <w:t>-</w:t>
     </w:r>
     <w:r>
       <w:fldChar w:fldCharType="begin"/>
@@ -4029,7 +4340,7 @@
 </file>
 
 <file path=customXml/itemProps1.xml><?xml version="1.0" encoding="utf-8"?>
-<ds:datastoreItem xmlns:ds="http://schemas.openxmlformats.org/officeDocument/2006/customXml" ds:itemID="{194F8D90-2B41-4C76-B429-AE316C570855}">
+<ds:datastoreItem xmlns:ds="http://schemas.openxmlformats.org/officeDocument/2006/customXml" ds:itemID="{875004CF-B6EE-44F1-AD34-BE2628C942EF}">
   <ds:schemaRefs>
     <ds:schemaRef ds:uri="http://schemas.openxmlformats.org/officeDocument/2006/bibliography"/>
   </ds:schemaRefs>

</xml_diff>

<commit_message>
cleaned up folder a little
</commit_message>
<xml_diff>
--- a/Lab6/Lab06_revised.docx
+++ b/Lab6/Lab06_revised.docx
@@ -1140,7 +1140,7 @@
                               </a:ln>
                               <a:extLst>
                                 <a:ext uri="{91240B29-F687-4f45-9708-019B960494DF}">
-                                  <a14:hiddenLine xmlns:a14="http://schemas.microsoft.com/office/drawing/2010/main" xmlns:w="http://schemas.openxmlformats.org/wordprocessingml/2006/main" xmlns:w10="urn:schemas-microsoft-com:office:word" xmlns:v="urn:schemas-microsoft-com:vml" xmlns:o="urn:schemas-microsoft-com:office:office" xmlns:mv="urn:schemas-microsoft-com:mac:vml" xmlns:mo="http://schemas.microsoft.com/office/mac/office/2008/main" xmlns="" w="3175">
+                                  <a14:hiddenLine xmlns="" xmlns:mo="http://schemas.microsoft.com/office/mac/office/2008/main" xmlns:mv="urn:schemas-microsoft-com:mac:vml" xmlns:o="urn:schemas-microsoft-com:office:office" xmlns:v="urn:schemas-microsoft-com:vml" xmlns:w10="urn:schemas-microsoft-com:office:word" xmlns:w="http://schemas.openxmlformats.org/wordprocessingml/2006/main" xmlns:a14="http://schemas.microsoft.com/office/drawing/2010/main" w="3175">
                                     <a:solidFill>
                                       <a:srgbClr val="000000"/>
                                     </a:solidFill>
@@ -1171,37 +1171,37 @@
           </mc:Choice>
           <mc:Fallback>
             <w:pict>
-              <v:group w14:anchorId="7F0C8B71" id="Group 212" o:spid="_x0000_s1026" style="position:absolute;left:0;text-align:left;margin-left:-22.95pt;margin-top:-35.8pt;width:462.25pt;height:100.8pt;z-index:251657728;mso-wrap-distance-left:36pt;mso-wrap-distance-top:36pt;mso-wrap-distance-right:36pt;mso-wrap-distance-bottom:36pt;mso-position-horizontal-relative:margin;mso-position-vertical-relative:margin" coordorigin="1267,2160" coordsize="9101,2016" o:gfxdata="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">
-                <v:roundrect id="AutoShape 213" o:spid="_x0000_s1027" style="position:absolute;left:1728;top:2160;width:474;height:144;visibility:visible;mso-wrap-style:square;v-text-anchor:top" arcsize="10923f" o:gfxdata="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" fillcolor="#969696" strokecolor="#969696" strokeweight="6pt"/>
-                <v:roundrect id="AutoShape 214" o:spid="_x0000_s1028" style="position:absolute;left:2448;top:2160;width:474;height:144;visibility:visible;mso-wrap-style:square;v-text-anchor:top" arcsize="10923f" o:gfxdata="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" fillcolor="#969696" strokecolor="#969696" strokeweight="6pt"/>
-                <v:roundrect id="AutoShape 215" o:spid="_x0000_s1029" style="position:absolute;left:3168;top:2160;width:474;height:144;visibility:visible;mso-wrap-style:square;v-text-anchor:top" arcsize="10923f" o:gfxdata="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" fillcolor="#969696" strokecolor="#969696" strokeweight="6pt"/>
-                <v:roundrect id="AutoShape 216" o:spid="_x0000_s1030" style="position:absolute;left:3888;top:2160;width:474;height:144;visibility:visible;mso-wrap-style:square;v-text-anchor:top" arcsize="10923f" o:gfxdata="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" fillcolor="#969696" strokecolor="#969696" strokeweight="6pt"/>
-                <v:roundrect id="AutoShape 217" o:spid="_x0000_s1031" style="position:absolute;left:4608;top:2160;width:474;height:144;visibility:visible;mso-wrap-style:square;v-text-anchor:top" arcsize="10923f" o:gfxdata="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" fillcolor="#969696" strokecolor="#969696" strokeweight="6pt"/>
-                <v:roundrect id="AutoShape 218" o:spid="_x0000_s1032" style="position:absolute;left:5328;top:2160;width:474;height:144;visibility:visible;mso-wrap-style:square;v-text-anchor:top" arcsize="10923f" o:gfxdata="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" fillcolor="#969696" strokecolor="#969696" strokeweight="6pt"/>
-                <v:roundrect id="AutoShape 219" o:spid="_x0000_s1033" style="position:absolute;left:6048;top:2160;width:474;height:144;visibility:visible;mso-wrap-style:square;v-text-anchor:top" arcsize="10923f" o:gfxdata="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" fillcolor="#969696" strokecolor="#969696" strokeweight="6pt"/>
-                <v:roundrect id="AutoShape 220" o:spid="_x0000_s1034" style="position:absolute;left:6768;top:2160;width:474;height:144;visibility:visible;mso-wrap-style:square;v-text-anchor:top" arcsize="10923f" o:gfxdata="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" fillcolor="#969696" strokecolor="#969696" strokeweight="6pt"/>
-                <v:roundrect id="AutoShape 221" o:spid="_x0000_s1035" style="position:absolute;left:7488;top:2160;width:474;height:144;visibility:visible;mso-wrap-style:square;v-text-anchor:top" arcsize="10923f" o:gfxdata="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" fillcolor="#969696" strokecolor="#969696" strokeweight="6pt"/>
-                <v:roundrect id="AutoShape 222" o:spid="_x0000_s1036" style="position:absolute;left:8208;top:2160;width:474;height:144;visibility:visible;mso-wrap-style:square;v-text-anchor:top" arcsize="10923f" o:gfxdata="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" fillcolor="#969696" strokecolor="#969696" strokeweight="6pt"/>
-                <v:roundrect id="AutoShape 223" o:spid="_x0000_s1037" style="position:absolute;left:8928;top:2160;width:474;height:144;visibility:visible;mso-wrap-style:square;v-text-anchor:top" arcsize="10923f" o:gfxdata="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" fillcolor="#969696" strokecolor="#969696" strokeweight="6pt"/>
-                <v:roundrect id="AutoShape 224" o:spid="_x0000_s1038" style="position:absolute;left:9648;top:2160;width:474;height:144;visibility:visible;mso-wrap-style:square;v-text-anchor:top" arcsize="10923f" o:gfxdata="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" fillcolor="#969696" strokecolor="#969696" strokeweight="6pt"/>
-                <v:roundrect id="AutoShape 225" o:spid="_x0000_s1039" style="position:absolute;left:1728;top:4032;width:474;height:144;visibility:visible;mso-wrap-style:square;v-text-anchor:top" arcsize="10923f" o:gfxdata="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" fillcolor="#969696" strokecolor="#969696" strokeweight="6pt"/>
-                <v:roundrect id="AutoShape 226" o:spid="_x0000_s1040" style="position:absolute;left:2448;top:4032;width:474;height:144;visibility:visible;mso-wrap-style:square;v-text-anchor:top" arcsize="10923f" o:gfxdata="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" fillcolor="#969696" strokecolor="#969696" strokeweight="6pt"/>
-                <v:roundrect id="AutoShape 227" o:spid="_x0000_s1041" style="position:absolute;left:3168;top:4032;width:474;height:144;visibility:visible;mso-wrap-style:square;v-text-anchor:top" arcsize="10923f" o:gfxdata="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" fillcolor="#969696" strokecolor="#969696" strokeweight="6pt"/>
-                <v:roundrect id="AutoShape 228" o:spid="_x0000_s1042" style="position:absolute;left:3888;top:4032;width:474;height:144;visibility:visible;mso-wrap-style:square;v-text-anchor:top" arcsize="10923f" o:gfxdata="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" fillcolor="#969696" strokecolor="#969696" strokeweight="6pt"/>
-                <v:roundrect id="AutoShape 229" o:spid="_x0000_s1043" style="position:absolute;left:4608;top:4032;width:474;height:144;visibility:visible;mso-wrap-style:square;v-text-anchor:top" arcsize="10923f" o:gfxdata="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" fillcolor="#969696" strokecolor="#969696" strokeweight="6pt"/>
-                <v:roundrect id="AutoShape 230" o:spid="_x0000_s1044" style="position:absolute;left:5328;top:4032;width:474;height:144;visibility:visible;mso-wrap-style:square;v-text-anchor:top" arcsize="10923f" o:gfxdata="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" fillcolor="#969696" strokecolor="#969696" strokeweight="6pt"/>
-                <v:roundrect id="AutoShape 231" o:spid="_x0000_s1045" style="position:absolute;left:6048;top:4032;width:474;height:144;visibility:visible;mso-wrap-style:square;v-text-anchor:top" arcsize="10923f" o:gfxdata="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" fillcolor="#969696" strokecolor="#969696" strokeweight="6pt"/>
-                <v:roundrect id="AutoShape 232" o:spid="_x0000_s1046" style="position:absolute;left:6768;top:4032;width:474;height:144;visibility:visible;mso-wrap-style:square;v-text-anchor:top" arcsize="10923f" o:gfxdata="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" fillcolor="#969696" strokecolor="#969696" strokeweight="6pt"/>
-                <v:roundrect id="AutoShape 233" o:spid="_x0000_s1047" style="position:absolute;left:7488;top:4032;width:474;height:144;visibility:visible;mso-wrap-style:square;v-text-anchor:top" arcsize="10923f" o:gfxdata="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" fillcolor="#969696" strokecolor="#969696" strokeweight="6pt"/>
-                <v:roundrect id="AutoShape 234" o:spid="_x0000_s1048" style="position:absolute;left:8208;top:4032;width:474;height:144;visibility:visible;mso-wrap-style:square;v-text-anchor:top" arcsize="10923f" o:gfxdata="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" fillcolor="#969696" strokecolor="#969696" strokeweight="6pt"/>
-                <v:roundrect id="AutoShape 235" o:spid="_x0000_s1049" style="position:absolute;left:8928;top:4032;width:474;height:144;visibility:visible;mso-wrap-style:square;v-text-anchor:top" arcsize="10923f" o:gfxdata="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" fillcolor="#969696" strokecolor="#969696" strokeweight="6pt"/>
-                <v:roundrect id="AutoShape 236" o:spid="_x0000_s1050" style="position:absolute;left:9648;top:4032;width:474;height:144;visibility:visible;mso-wrap-style:square;v-text-anchor:top" arcsize="10923f" o:gfxdata="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" fillcolor="#969696" strokecolor="#969696" strokeweight="6pt"/>
-                <v:group id="Group 237" o:spid="_x0000_s1051" style="position:absolute;left:1267;top:2227;width:9101;height:1880" coordorigin="1296,2592" coordsize="9648,1872" o:gfxdata="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">
+              <v:group w14:anchorId="7F0C8B71" id="Group 212" o:spid="_x0000_s1026" style="position:absolute;left:0;text-align:left;margin-left:-22.95pt;margin-top:-35.8pt;width:462.25pt;height:100.8pt;z-index:251657728;mso-wrap-distance-left:36pt;mso-wrap-distance-top:36pt;mso-wrap-distance-right:36pt;mso-wrap-distance-bottom:36pt;mso-position-horizontal-relative:margin;mso-position-vertical-relative:margin" coordorigin="1267,2160" coordsize="9101,2016" o:gfxdata="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">
+                <v:roundrect id="AutoShape 213" o:spid="_x0000_s1027" style="position:absolute;left:1728;top:2160;width:474;height:144;visibility:visible;mso-wrap-style:square;v-text-anchor:top" arcsize="10923f" o:gfxdata="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" fillcolor="#969696" strokecolor="#969696" strokeweight="6pt"/>
+                <v:roundrect id="AutoShape 214" o:spid="_x0000_s1028" style="position:absolute;left:2448;top:2160;width:474;height:144;visibility:visible;mso-wrap-style:square;v-text-anchor:top" arcsize="10923f" o:gfxdata="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" fillcolor="#969696" strokecolor="#969696" strokeweight="6pt"/>
+                <v:roundrect id="AutoShape 215" o:spid="_x0000_s1029" style="position:absolute;left:3168;top:2160;width:474;height:144;visibility:visible;mso-wrap-style:square;v-text-anchor:top" arcsize="10923f" o:gfxdata="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" fillcolor="#969696" strokecolor="#969696" strokeweight="6pt"/>
+                <v:roundrect id="AutoShape 216" o:spid="_x0000_s1030" style="position:absolute;left:3888;top:2160;width:474;height:144;visibility:visible;mso-wrap-style:square;v-text-anchor:top" arcsize="10923f" o:gfxdata="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" fillcolor="#969696" strokecolor="#969696" strokeweight="6pt"/>
+                <v:roundrect id="AutoShape 217" o:spid="_x0000_s1031" style="position:absolute;left:4608;top:2160;width:474;height:144;visibility:visible;mso-wrap-style:square;v-text-anchor:top" arcsize="10923f" o:gfxdata="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" fillcolor="#969696" strokecolor="#969696" strokeweight="6pt"/>
+                <v:roundrect id="AutoShape 218" o:spid="_x0000_s1032" style="position:absolute;left:5328;top:2160;width:474;height:144;visibility:visible;mso-wrap-style:square;v-text-anchor:top" arcsize="10923f" o:gfxdata="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" fillcolor="#969696" strokecolor="#969696" strokeweight="6pt"/>
+                <v:roundrect id="AutoShape 219" o:spid="_x0000_s1033" style="position:absolute;left:6048;top:2160;width:474;height:144;visibility:visible;mso-wrap-style:square;v-text-anchor:top" arcsize="10923f" o:gfxdata="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" fillcolor="#969696" strokecolor="#969696" strokeweight="6pt"/>
+                <v:roundrect id="AutoShape 220" o:spid="_x0000_s1034" style="position:absolute;left:6768;top:2160;width:474;height:144;visibility:visible;mso-wrap-style:square;v-text-anchor:top" arcsize="10923f" o:gfxdata="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" fillcolor="#969696" strokecolor="#969696" strokeweight="6pt"/>
+                <v:roundrect id="AutoShape 221" o:spid="_x0000_s1035" style="position:absolute;left:7488;top:2160;width:474;height:144;visibility:visible;mso-wrap-style:square;v-text-anchor:top" arcsize="10923f" o:gfxdata="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" fillcolor="#969696" strokecolor="#969696" strokeweight="6pt"/>
+                <v:roundrect id="AutoShape 222" o:spid="_x0000_s1036" style="position:absolute;left:8208;top:2160;width:474;height:144;visibility:visible;mso-wrap-style:square;v-text-anchor:top" arcsize="10923f" o:gfxdata="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" fillcolor="#969696" strokecolor="#969696" strokeweight="6pt"/>
+                <v:roundrect id="AutoShape 223" o:spid="_x0000_s1037" style="position:absolute;left:8928;top:2160;width:474;height:144;visibility:visible;mso-wrap-style:square;v-text-anchor:top" arcsize="10923f" o:gfxdata="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" fillcolor="#969696" strokecolor="#969696" strokeweight="6pt"/>
+                <v:roundrect id="AutoShape 224" o:spid="_x0000_s1038" style="position:absolute;left:9648;top:2160;width:474;height:144;visibility:visible;mso-wrap-style:square;v-text-anchor:top" arcsize="10923f" o:gfxdata="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" fillcolor="#969696" strokecolor="#969696" strokeweight="6pt"/>
+                <v:roundrect id="AutoShape 225" o:spid="_x0000_s1039" style="position:absolute;left:1728;top:4032;width:474;height:144;visibility:visible;mso-wrap-style:square;v-text-anchor:top" arcsize="10923f" o:gfxdata="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" fillcolor="#969696" strokecolor="#969696" strokeweight="6pt"/>
+                <v:roundrect id="AutoShape 226" o:spid="_x0000_s1040" style="position:absolute;left:2448;top:4032;width:474;height:144;visibility:visible;mso-wrap-style:square;v-text-anchor:top" arcsize="10923f" o:gfxdata="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" fillcolor="#969696" strokecolor="#969696" strokeweight="6pt"/>
+                <v:roundrect id="AutoShape 227" o:spid="_x0000_s1041" style="position:absolute;left:3168;top:4032;width:474;height:144;visibility:visible;mso-wrap-style:square;v-text-anchor:top" arcsize="10923f" o:gfxdata="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" fillcolor="#969696" strokecolor="#969696" strokeweight="6pt"/>
+                <v:roundrect id="AutoShape 228" o:spid="_x0000_s1042" style="position:absolute;left:3888;top:4032;width:474;height:144;visibility:visible;mso-wrap-style:square;v-text-anchor:top" arcsize="10923f" o:gfxdata="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" fillcolor="#969696" strokecolor="#969696" strokeweight="6pt"/>
+                <v:roundrect id="AutoShape 229" o:spid="_x0000_s1043" style="position:absolute;left:4608;top:4032;width:474;height:144;visibility:visible;mso-wrap-style:square;v-text-anchor:top" arcsize="10923f" o:gfxdata="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" fillcolor="#969696" strokecolor="#969696" strokeweight="6pt"/>
+                <v:roundrect id="AutoShape 230" o:spid="_x0000_s1044" style="position:absolute;left:5328;top:4032;width:474;height:144;visibility:visible;mso-wrap-style:square;v-text-anchor:top" arcsize="10923f" o:gfxdata="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" fillcolor="#969696" strokecolor="#969696" strokeweight="6pt"/>
+                <v:roundrect id="AutoShape 231" o:spid="_x0000_s1045" style="position:absolute;left:6048;top:4032;width:474;height:144;visibility:visible;mso-wrap-style:square;v-text-anchor:top" arcsize="10923f" o:gfxdata="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" fillcolor="#969696" strokecolor="#969696" strokeweight="6pt"/>
+                <v:roundrect id="AutoShape 232" o:spid="_x0000_s1046" style="position:absolute;left:6768;top:4032;width:474;height:144;visibility:visible;mso-wrap-style:square;v-text-anchor:top" arcsize="10923f" o:gfxdata="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" fillcolor="#969696" strokecolor="#969696" strokeweight="6pt"/>
+                <v:roundrect id="AutoShape 233" o:spid="_x0000_s1047" style="position:absolute;left:7488;top:4032;width:474;height:144;visibility:visible;mso-wrap-style:square;v-text-anchor:top" arcsize="10923f" o:gfxdata="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" fillcolor="#969696" strokecolor="#969696" strokeweight="6pt"/>
+                <v:roundrect id="AutoShape 234" o:spid="_x0000_s1048" style="position:absolute;left:8208;top:4032;width:474;height:144;visibility:visible;mso-wrap-style:square;v-text-anchor:top" arcsize="10923f" o:gfxdata="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" fillcolor="#969696" strokecolor="#969696" strokeweight="6pt"/>
+                <v:roundrect id="AutoShape 235" o:spid="_x0000_s1049" style="position:absolute;left:8928;top:4032;width:474;height:144;visibility:visible;mso-wrap-style:square;v-text-anchor:top" arcsize="10923f" o:gfxdata="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" fillcolor="#969696" strokecolor="#969696" strokeweight="6pt"/>
+                <v:roundrect id="AutoShape 236" o:spid="_x0000_s1050" style="position:absolute;left:9648;top:4032;width:474;height:144;visibility:visible;mso-wrap-style:square;v-text-anchor:top" arcsize="10923f" o:gfxdata="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" fillcolor="#969696" strokecolor="#969696" strokeweight="6pt"/>
+                <v:group id="Group 237" o:spid="_x0000_s1051" style="position:absolute;left:1267;top:2227;width:9101;height:1880" coordorigin="1296,2592" coordsize="9648,1872" o:gfxdata="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">
                   <v:shapetype id="_x0000_t202" coordsize="21600,21600" o:spt="202" path="m,l,21600r21600,l21600,xe">
                     <v:stroke joinstyle="miter"/>
                     <v:path gradientshapeok="t" o:connecttype="rect"/>
                   </v:shapetype>
-                  <v:shape id="Text Box 238" o:spid="_x0000_s1052" type="#_x0000_t202" style="position:absolute;left:1584;top:2592;width:9360;height:1872;visibility:visible;mso-wrap-style:square;v-text-anchor:top" o:gfxdata="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" strokeweight="3pt">
+                  <v:shape id="Text Box 238" o:spid="_x0000_s1052" type="#_x0000_t202" style="position:absolute;left:1584;top:2592;width:9360;height:1872;visibility:visible;mso-wrap-style:square;v-text-anchor:top" o:gfxdata="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" strokeweight="3pt">
                     <v:textbox>
                       <w:txbxContent>
                         <w:p>
@@ -1335,12 +1335,12 @@
                       </w:txbxContent>
                     </v:textbox>
                   </v:shape>
-                  <v:group id="Group 239" o:spid="_x0000_s1053" style="position:absolute;left:1296;top:3312;width:576;height:432" coordorigin="1008,2160" coordsize="949,949" o:gfxdata="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">
-                    <v:shape id="AutoShape 240" o:spid="_x0000_s1054" style="position:absolute;left:1008;top:2160;width:949;height:949;rotation:90;visibility:visible;mso-wrap-style:square;v-text-anchor:top" coordsize="21600,21600" o:gfxdata="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" path="m5400,10800v,-2983,2417,-5400,5400,-5400c13782,5400,16200,7817,16200,10799r5400,1c21600,4835,16764,,10800,,4835,,,4835,,10799r5400,1xe" fillcolor="black">
+                  <v:group id="Group 239" o:spid="_x0000_s1053" style="position:absolute;left:1296;top:3312;width:576;height:432" coordorigin="1008,2160" coordsize="949,949" o:gfxdata="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">
+                    <v:shape id="AutoShape 240" o:spid="_x0000_s1054" style="position:absolute;left:1008;top:2160;width:949;height:949;rotation:90;visibility:visible;mso-wrap-style:square;v-text-anchor:top" coordsize="21600,21600" o:gfxdata="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" path="m5400,10800v,-2983,2417,-5400,5400,-5400c13782,5400,16200,7817,16200,10799r5400,1c21600,4835,16764,,10800,,4835,,,4835,,10799r5400,1xe" fillcolor="black">
                       <v:stroke joinstyle="miter"/>
                       <v:path o:connecttype="custom" o:connectlocs="475,0;119,475;475,237;830,475" o:connectangles="0,0,0,0" textboxrect="0,0,21600,7716"/>
                     </v:shape>
-                    <v:rect id="Rectangle 241" o:spid="_x0000_s1055" style="position:absolute;left:1477;top:2304;width:316;height:619;visibility:visible;mso-wrap-style:square;v-text-anchor:top" o:gfxdata="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" fillcolor="black" stroked="f"/>
+                    <v:rect id="Rectangle 241" o:spid="_x0000_s1055" style="position:absolute;left:1477;top:2304;width:316;height:619;visibility:visible;mso-wrap-style:square;v-text-anchor:top" o:gfxdata="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" fillcolor="black" stroked="f"/>
                   </v:group>
                 </v:group>
                 <w10:wrap type="square" anchorx="margin" anchory="margin"/>
@@ -1373,40 +1373,64 @@
         <w:rPr>
           <w:i/>
         </w:rPr>
-        <w:t xml:space="preserve">n internet accessible device to control two LEDs, measure ambient light intensity, and measure three-axis acceleration. Use an ESP8266 with the provided webserver code to host the webpage, and use the onboard µMudd PIO, ADC and SPI peripherals to toggle two LEDs, read light intensity from a phototransistor and to read three-axis acceleration from an SPI </w:t>
+        <w:t>n internet accessible device to control two LED</w:t>
       </w:r>
       <w:r>
         <w:rPr>
           <w:i/>
         </w:rPr>
-        <w:t xml:space="preserve">LIS3DH </w:t>
+        <w:t>s and measure ambient temperature and humidity</w:t>
       </w:r>
       <w:r>
         <w:rPr>
           <w:i/>
         </w:rPr>
-        <w:t>accelerometer. An end-user must be able to blink the LEDs, read phototransistor voltage, and read total acceleration from the webpage.</w:t>
-      </w:r>
-    </w:p>
-    <w:p>
-      <w:pPr>
-        <w:spacing w:after="0" w:line="240" w:lineRule="auto"/>
+        <w:t xml:space="preserve">. Use an ESP8266 with the provided webserver code to host the webpage, and use the onboard µMudd PIO, and SPI peripherals to toggle two LEDs and to read </w:t>
+      </w:r>
+      <w:r>
         <w:rPr>
           <w:i/>
         </w:rPr>
-      </w:pPr>
-    </w:p>
-    <w:p>
-      <w:pPr>
-        <w:spacing w:after="0" w:line="240" w:lineRule="auto"/>
+        <w:t>temperature and humidity from XXX</w:t>
+      </w:r>
+      <w:r>
         <w:rPr>
           <w:i/>
         </w:rPr>
-      </w:pPr>
+        <w:t xml:space="preserve">. An end-user must be able to blink the LEDs </w:t>
+      </w:r>
       <w:r>
         <w:rPr>
           <w:i/>
         </w:rPr>
+        <w:t>and view the current temperature</w:t>
+      </w:r>
+      <w:r>
+        <w:rPr>
+          <w:i/>
+        </w:rPr>
+        <w:t xml:space="preserve"> from the webpage.</w:t>
+      </w:r>
+    </w:p>
+    <w:p>
+      <w:pPr>
+        <w:spacing w:after="0" w:line="240" w:lineRule="auto"/>
+        <w:rPr>
+          <w:i/>
+        </w:rPr>
+      </w:pPr>
+    </w:p>
+    <w:p>
+      <w:pPr>
+        <w:spacing w:after="0" w:line="240" w:lineRule="auto"/>
+        <w:rPr>
+          <w:i/>
+        </w:rPr>
+      </w:pPr>
+      <w:r>
+        <w:rPr>
+          <w:i/>
+        </w:rPr>
         <w:t>Extra credit is available for improving the website or embedded system in some interesting way. Examples of acceptable improvements include independent control of the LEDs, displaying the current state of the LEDs on the webpage, or implementing another µMudd in a useful way.</w:t>
       </w:r>
     </w:p>
@@ -1430,12 +1454,23 @@
       </w:r>
       <w:proofErr w:type="spellStart"/>
       <w:r>
+        <w:rPr>
+          <w:b/>
+        </w:rPr>
         <w:t>easySamIO.h</w:t>
       </w:r>
       <w:proofErr w:type="spellEnd"/>
       <w:r>
-        <w:t xml:space="preserve"> or any other C implementations of the SAM4S peripheral set. </w:t>
-      </w:r>
+        <w:rPr>
+          <w:b/>
+        </w:rPr>
+        <w:t xml:space="preserve"> </w:t>
+      </w:r>
+      <w:r>
+        <w:t xml:space="preserve">or any other C implementations of the SAM4S peripheral set. </w:t>
+      </w:r>
+      <w:bookmarkStart w:id="0" w:name="_GoBack"/>
+      <w:bookmarkEnd w:id="0"/>
     </w:p>
     <w:p>
       <w:pPr>
@@ -1497,72 +1532,70 @@
         <w:spacing w:after="0" w:line="240" w:lineRule="auto"/>
       </w:pPr>
       <w:r>
-        <w:t xml:space="preserve">the early internet engineers </w:t>
-      </w:r>
+        <w:t>the early internet engineers this indulgence</w:t>
+      </w:r>
+      <w:r>
+        <w:t>;</w:t>
+      </w:r>
+      <w:r>
+        <w:t xml:space="preserve"> I’m sure it sounded really cool at the time.)  </w:t>
+      </w:r>
+    </w:p>
+    <w:p>
+      <w:pPr>
+        <w:spacing w:after="0" w:line="240" w:lineRule="auto"/>
+      </w:pPr>
       <w:proofErr w:type="gramStart"/>
       <w:r>
-        <w:t>this indulgences</w:t>
+        <w:t>Hypertext  is</w:t>
       </w:r>
       <w:proofErr w:type="gramEnd"/>
       <w:r>
-        <w:t xml:space="preserve">, I’m sure it sounded really cool at the time.)  </w:t>
-      </w:r>
-    </w:p>
-    <w:p>
-      <w:pPr>
-        <w:spacing w:after="0" w:line="240" w:lineRule="auto"/>
-      </w:pPr>
+        <w:t xml:space="preserve">  specified  using  a  compact  programming  language  called  hypertext  markup language  or  HTML.    </w:t>
+      </w:r>
       <w:proofErr w:type="gramStart"/>
       <w:r>
-        <w:t>Hypertext  is</w:t>
+        <w:t>It  is</w:t>
       </w:r>
       <w:proofErr w:type="gramEnd"/>
       <w:r>
-        <w:t xml:space="preserve">  specified  using  a  compact  programming  language  called  hypertext  markup language  or  HTML.    </w:t>
+        <w:t xml:space="preserve">  transferred  over  the  internet  based  on  a predefined  set of agreements between all computers which is referred to as the hypertext transfer protocol or HTTP.  The latter most of these acronyms should be familiar: whenever you type http:// into a web browser you are informing your computer that you are attempting to retrieve hypertext from the address that follows.</w:t>
+      </w:r>
+    </w:p>
+    <w:p>
+      <w:pPr>
+        <w:spacing w:after="0" w:line="240" w:lineRule="auto"/>
+      </w:pPr>
+    </w:p>
+    <w:p>
+      <w:pPr>
+        <w:spacing w:after="0" w:line="240" w:lineRule="auto"/>
+      </w:pPr>
+      <w:r>
+        <w:t xml:space="preserve">HTTP is complicated and servicing web service requests takes many steps.  Fortunately, </w:t>
+      </w:r>
+    </w:p>
+    <w:p>
+      <w:pPr>
+        <w:spacing w:after="0" w:line="240" w:lineRule="auto"/>
+      </w:pPr>
+      <w:r>
+        <w:t xml:space="preserve">the tools necessary to do that are very mature.  There are two common tools that interact </w:t>
+      </w:r>
+    </w:p>
+    <w:p>
+      <w:pPr>
+        <w:spacing w:after="0" w:line="240" w:lineRule="auto"/>
+      </w:pPr>
+      <w:r>
+        <w:t xml:space="preserve">with HTTP: the web browser, which lives </w:t>
       </w:r>
       <w:proofErr w:type="gramStart"/>
       <w:r>
-        <w:t>It  is</w:t>
+        <w:t>on  a</w:t>
       </w:r>
       <w:proofErr w:type="gramEnd"/>
       <w:r>
-        <w:t xml:space="preserve">  transferred  over  the  internet  based  on  a predefined  set of agreements between all computers which is referred to as the hypertext transfer protocol or HTTP.  The latter most of these acronyms should be familiar: whenever you type http:// into a web browser you are informing your computer that you are attempting to retrieve hypertext from the address that follows.</w:t>
-      </w:r>
-    </w:p>
-    <w:p>
-      <w:pPr>
-        <w:spacing w:after="0" w:line="240" w:lineRule="auto"/>
-      </w:pPr>
-    </w:p>
-    <w:p>
-      <w:pPr>
-        <w:spacing w:after="0" w:line="240" w:lineRule="auto"/>
-      </w:pPr>
-      <w:r>
-        <w:t xml:space="preserve">HTTP is complicated and servicing web service requests takes many steps.  Fortunately, </w:t>
-      </w:r>
-    </w:p>
-    <w:p>
-      <w:pPr>
-        <w:spacing w:after="0" w:line="240" w:lineRule="auto"/>
-      </w:pPr>
-      <w:r>
-        <w:t xml:space="preserve">the tools necessary to do that are very mature.  There are two common tools that interact </w:t>
-      </w:r>
-    </w:p>
-    <w:p>
-      <w:pPr>
-        <w:spacing w:after="0" w:line="240" w:lineRule="auto"/>
-      </w:pPr>
-      <w:r>
-        <w:t xml:space="preserve">with HTTP: the web browser, which lives </w:t>
-      </w:r>
-      <w:proofErr w:type="gramStart"/>
-      <w:r>
-        <w:t>on  a</w:t>
-      </w:r>
-      <w:proofErr w:type="gramEnd"/>
-      <w:r>
         <w:t xml:space="preserve"> receiving computer, sends internet requests, </w:t>
       </w:r>
     </w:p>
@@ -1581,8 +1614,6 @@
       <w:r>
         <w:t>internet and sends out hypertext in response.</w:t>
       </w:r>
-      <w:bookmarkStart w:id="0" w:name="_GoBack"/>
-      <w:bookmarkEnd w:id="0"/>
     </w:p>
     <w:p>
       <w:pPr>
@@ -1610,7 +1641,11 @@
       </w:r>
       <w:proofErr w:type="spellEnd"/>
       <w:r>
-        <w:t xml:space="preserve"> and an integrated antenna. You are provided an Arduino language program which hosts an HTTP web server with an HTML page generated by the </w:t>
+        <w:t xml:space="preserve"> and an integrated antenna. You </w:t>
+      </w:r>
+      <w:r>
+        <w:lastRenderedPageBreak/>
+        <w:t xml:space="preserve">are provided an Arduino language program which hosts an HTTP web server with an HTML page generated by the </w:t>
       </w:r>
       <w:r>
         <w:t>µMudd</w:t>
@@ -2039,7 +2074,6 @@
           <w:sz w:val="32"/>
           <w:szCs w:val="32"/>
         </w:rPr>
-        <w:lastRenderedPageBreak/>
         <w:t>ESP8266</w:t>
       </w:r>
       <w:r>
@@ -2422,7 +2456,14 @@
         <w:rPr>
           <w:szCs w:val="24"/>
         </w:rPr>
-        <w:t xml:space="preserve">The final product of this lab is a simple member of an emerging class of devices called the Internet of Things. Proponents of these devices argue that everything—from your washing machine to your car to giant factories—should be connected to the internet so that the shared data can be used to optimize and improve societal functions. Internet-controlled lighting, and internet-accessible sensors are two promising domains for the </w:t>
+        <w:t xml:space="preserve">The final product of this lab is a simple member of an emerging class of devices called the Internet of Things. Proponents of these devices argue that everything—from your washing machine to your car to giant factories—should be connected to the internet so that the shared data can be used to optimize and improve societal functions. Internet-controlled </w:t>
+      </w:r>
+      <w:r>
+        <w:rPr>
+          <w:szCs w:val="24"/>
+        </w:rPr>
+        <w:lastRenderedPageBreak/>
+        <w:t xml:space="preserve">lighting, and internet-accessible sensors are two promising domains for the </w:t>
       </w:r>
       <w:proofErr w:type="gramStart"/>
       <w:r>
@@ -2476,7 +2517,6 @@
         <w:rPr>
           <w:szCs w:val="32"/>
         </w:rPr>
-        <w:lastRenderedPageBreak/>
         <w:t>This lab was original developed in 2015 by Alex Alves ’</w:t>
       </w:r>
       <w:proofErr w:type="gramStart"/>
@@ -3395,7 +3435,7 @@
     </w:rPrDefault>
     <w:pPrDefault/>
   </w:docDefaults>
-  <w:latentStyles w:defLockedState="0" w:defUIPriority="0" w:defSemiHidden="0" w:defUnhideWhenUsed="0" w:defQFormat="0" w:count="375">
+  <w:latentStyles w:defLockedState="0" w:defUIPriority="0" w:defSemiHidden="0" w:defUnhideWhenUsed="0" w:defQFormat="0" w:count="376">
     <w:lsdException w:name="Normal" w:qFormat="1"/>
     <w:lsdException w:name="heading 1" w:qFormat="1"/>
     <w:lsdException w:name="heading 2" w:qFormat="1"/>
@@ -3495,7 +3535,6 @@
     <w:lsdException w:name="HTML Sample" w:semiHidden="1" w:unhideWhenUsed="1"/>
     <w:lsdException w:name="HTML Typewriter" w:semiHidden="1" w:unhideWhenUsed="1"/>
     <w:lsdException w:name="HTML Variable" w:semiHidden="1" w:unhideWhenUsed="1"/>
-    <w:lsdException w:name="Normal Table" w:semiHidden="1" w:unhideWhenUsed="1"/>
     <w:lsdException w:name="annotation subject" w:semiHidden="1" w:unhideWhenUsed="1"/>
     <w:lsdException w:name="No List" w:semiHidden="1" w:unhideWhenUsed="1"/>
     <w:lsdException w:name="Outline List 1" w:semiHidden="1" w:unhideWhenUsed="1"/>
@@ -3542,9 +3581,7 @@
     <w:lsdException w:name="Table Subtle 2" w:semiHidden="1" w:unhideWhenUsed="1"/>
     <w:lsdException w:name="Table Web 1" w:semiHidden="1" w:unhideWhenUsed="1"/>
     <w:lsdException w:name="Table Web 2" w:semiHidden="1" w:unhideWhenUsed="1"/>
-    <w:lsdException w:name="Table Web 3" w:semiHidden="1" w:unhideWhenUsed="1"/>
     <w:lsdException w:name="Balloon Text" w:semiHidden="1" w:unhideWhenUsed="1"/>
-    <w:lsdException w:name="Table Theme" w:semiHidden="1" w:unhideWhenUsed="1"/>
     <w:lsdException w:name="Placeholder Text" w:semiHidden="1" w:uiPriority="99"/>
     <w:lsdException w:name="No Spacing" w:uiPriority="1" w:qFormat="1"/>
     <w:lsdException w:name="Light Shading" w:uiPriority="60"/>
@@ -3755,6 +3792,7 @@
     <w:lsdException w:name="Smart Hyperlink" w:semiHidden="1" w:uiPriority="99" w:unhideWhenUsed="1"/>
     <w:lsdException w:name="Hashtag" w:semiHidden="1" w:uiPriority="99" w:unhideWhenUsed="1"/>
     <w:lsdException w:name="Unresolved Mention" w:semiHidden="1" w:uiPriority="99" w:unhideWhenUsed="1"/>
+    <w:lsdException w:name="Smart Link" w:semiHidden="1" w:uiPriority="99" w:unhideWhenUsed="1"/>
   </w:latentStyles>
   <w:style w:type="paragraph" w:default="1" w:styleId="Normal">
     <w:name w:val="Normal"/>
@@ -4324,7 +4362,7 @@
 </file>
 
 <file path=customXml/itemProps1.xml><?xml version="1.0" encoding="utf-8"?>
-<ds:datastoreItem xmlns:ds="http://schemas.openxmlformats.org/officeDocument/2006/customXml" ds:itemID="{78292986-90BB-9F4F-9273-E8D23AAEBD38}">
+<ds:datastoreItem xmlns:ds="http://schemas.openxmlformats.org/officeDocument/2006/customXml" ds:itemID="{86ABE4B6-2825-A64E-9A24-4CBC41501BB3}">
   <ds:schemaRefs>
     <ds:schemaRef ds:uri="http://schemas.openxmlformats.org/officeDocument/2006/bibliography"/>
   </ds:schemaRefs>

</xml_diff>